<commit_message>
Aggiornamento file relazioni e algoritmo copertura minimale
</commit_message>
<xml_diff>
--- a/Ripasso esame/Domande su relazioni.docx
+++ b/Ripasso esame/Domande su relazioni.docx
@@ -78,7 +78,10 @@
     <w:p/>
     <w:p>
       <w:r>
-        <w:t>1) Qui stiamo collegando due chiavi; quindi ci aspettiamo un numero di attributi che considera solo i valori utili di entrambe le relazioni.</w:t>
+        <w:t>1) Qui stiamo collegando due chiavi; quindi ci aspettiamo un numero di attributi che considera solo i valori utili di entrambe le relazioni</w:t>
+      </w:r>
+      <w:r>
+        <w:t>, vale a dire valori non nulli (assicurati per vincolo di chiave, considerando il minimo tra questi).</w:t>
       </w:r>
       <w:r>
         <w:t xml:space="preserve"> </w:t>
@@ -92,6 +95,12 @@
         </w:rPr>
         <w:t>1</w:t>
       </w:r>
+      <w:r>
+        <w:rPr>
+          <w:vertAlign w:val="subscript"/>
+        </w:rPr>
+        <w:t>.</w:t>
+      </w:r>
     </w:p>
     <w:p>
       <w:r>
@@ -100,6 +109,15 @@
       <w:r>
         <w:tab/>
       </w:r>
+      <w:r>
+        <w:tab/>
+      </w:r>
+      <w:r>
+        <w:tab/>
+      </w:r>
+      <w:r>
+        <w:tab/>
+      </w:r>
     </w:p>
     <w:p>
       <w:r>
@@ -107,10 +125,10 @@
           <w:noProof/>
         </w:rPr>
         <w:drawing>
-          <wp:anchor distT="0" distB="0" distL="114300" distR="114300" simplePos="0" relativeHeight="251660288" behindDoc="0" locked="0" layoutInCell="1" allowOverlap="1" wp14:anchorId="3AFBB66F" wp14:editId="0F209281">
+          <wp:anchor distT="0" distB="0" distL="114300" distR="114300" simplePos="0" relativeHeight="251660288" behindDoc="0" locked="0" layoutInCell="1" allowOverlap="1" wp14:anchorId="3AFBB66F" wp14:editId="60822EF4">
             <wp:simplePos x="0" y="0"/>
             <wp:positionH relativeFrom="column">
-              <wp:posOffset>-41910</wp:posOffset>
+              <wp:posOffset>-7274</wp:posOffset>
             </wp:positionH>
             <wp:positionV relativeFrom="paragraph">
               <wp:posOffset>36195</wp:posOffset>
@@ -158,7 +176,6 @@
       </w:r>
     </w:p>
     <w:p/>
-    <w:p/>
     <w:p>
       <w:r>
         <w:t>2) Il collegamento viene fatto su K</w:t>
@@ -175,20 +192,25 @@
     </w:p>
     <w:p>
       <w:r>
+        <w:t>Detto ciò:</w:t>
+      </w:r>
+    </w:p>
+    <w:p>
+      <w:r>
         <w:rPr>
           <w:noProof/>
         </w:rPr>
         <w:drawing>
-          <wp:anchor distT="0" distB="0" distL="114300" distR="114300" simplePos="0" relativeHeight="251661312" behindDoc="0" locked="0" layoutInCell="1" allowOverlap="1" wp14:anchorId="43791735" wp14:editId="6880539A">
+          <wp:anchor distT="0" distB="0" distL="114300" distR="114300" simplePos="0" relativeHeight="251661312" behindDoc="0" locked="0" layoutInCell="1" allowOverlap="1" wp14:anchorId="43791735" wp14:editId="4D4F83AD">
             <wp:simplePos x="0" y="0"/>
             <wp:positionH relativeFrom="column">
-              <wp:posOffset>-38100</wp:posOffset>
+              <wp:posOffset>0</wp:posOffset>
             </wp:positionH>
             <wp:positionV relativeFrom="paragraph">
-              <wp:posOffset>199390</wp:posOffset>
+              <wp:posOffset>63500</wp:posOffset>
             </wp:positionV>
-            <wp:extent cx="762000" cy="255270"/>
-            <wp:effectExtent l="0" t="0" r="0" b="0"/>
+            <wp:extent cx="762000" cy="220345"/>
+            <wp:effectExtent l="0" t="0" r="0" b="8255"/>
             <wp:wrapSquare wrapText="bothSides"/>
             <wp:docPr id="493" name="Immagine 493"/>
             <wp:cNvGraphicFramePr>
@@ -210,7 +232,7 @@
                   <pic:spPr>
                     <a:xfrm>
                       <a:off x="0" y="0"/>
-                      <a:ext cx="762000" cy="255270"/>
+                      <a:ext cx="762000" cy="220345"/>
                     </a:xfrm>
                     <a:prstGeom prst="rect">
                       <a:avLst/>
@@ -228,49 +250,49 @@
           </wp:anchor>
         </w:drawing>
       </w:r>
+    </w:p>
+    <w:p/>
+    <w:p>
+      <w:r>
+        <w:t>3) Qui colleghiamo un campo chiave con un campo non chiave; non si hanno perciò vincoli di integrità referenziale di mezzo e il numero di tuple varia da 0, al numero di tuple della prima relazione con campo chiave (R</w:t>
+      </w:r>
+      <w:r>
+        <w:rPr>
+          <w:vertAlign w:val="subscript"/>
+        </w:rPr>
+        <w:t>1</w:t>
+      </w:r>
+      <w:r>
+        <w:t>) fino al numero di tuple della seconda relazione (N</w:t>
+      </w:r>
+      <w:r>
+        <w:rPr>
+          <w:vertAlign w:val="subscript"/>
+        </w:rPr>
+        <w:t>2</w:t>
+      </w:r>
+      <w:r>
+        <w:t>)</w:t>
+      </w:r>
+    </w:p>
+    <w:p>
       <w:r>
         <w:t>Detto ciò:</w:t>
       </w:r>
     </w:p>
-    <w:p/>
-    <w:p/>
-    <w:p/>
-    <w:p>
-      <w:r>
-        <w:t>3) Qui colleghiamo un campo chiave con un campo non chiave; non si hanno perciò vincoli di integrità referenziale di mezzo e il numero di tuple varia da 0, al numero di tuple della prima relazione con campo chiave (R</w:t>
-      </w:r>
-      <w:r>
-        <w:rPr>
-          <w:vertAlign w:val="subscript"/>
-        </w:rPr>
-        <w:t>1</w:t>
-      </w:r>
-      <w:r>
-        <w:t>) fino al numero di tuple della seconda relazione (N</w:t>
-      </w:r>
-      <w:r>
-        <w:rPr>
-          <w:vertAlign w:val="subscript"/>
-        </w:rPr>
-        <w:t>2</w:t>
-      </w:r>
-      <w:r>
-        <w:t>)</w:t>
-      </w:r>
-    </w:p>
     <w:p>
       <w:r>
         <w:rPr>
           <w:noProof/>
         </w:rPr>
         <w:drawing>
-          <wp:anchor distT="0" distB="0" distL="114300" distR="114300" simplePos="0" relativeHeight="251662336" behindDoc="0" locked="0" layoutInCell="1" allowOverlap="1" wp14:anchorId="10050172" wp14:editId="2DE7BFC2">
+          <wp:anchor distT="0" distB="0" distL="114300" distR="114300" simplePos="0" relativeHeight="251662336" behindDoc="0" locked="0" layoutInCell="1" allowOverlap="1" wp14:anchorId="10050172" wp14:editId="42BD84D5">
             <wp:simplePos x="0" y="0"/>
             <wp:positionH relativeFrom="column">
-              <wp:posOffset>-3810</wp:posOffset>
+              <wp:posOffset>37754</wp:posOffset>
             </wp:positionH>
             <wp:positionV relativeFrom="paragraph">
-              <wp:posOffset>173990</wp:posOffset>
+              <wp:posOffset>3175</wp:posOffset>
             </wp:positionV>
             <wp:extent cx="967740" cy="225425"/>
             <wp:effectExtent l="0" t="0" r="3810" b="3175"/>
@@ -313,12 +335,7 @@
           </wp:anchor>
         </w:drawing>
       </w:r>
-      <w:r>
-        <w:t>Detto ciò:</w:t>
-      </w:r>
-    </w:p>
-    <w:p/>
-    <w:p/>
+    </w:p>
     <w:p/>
     <w:p>
       <w:r>
@@ -394,26 +411,21 @@
     </w:p>
     <w:p>
       <w:r>
+        <w:rPr>
+          <w:noProof/>
+        </w:rPr>
         <w:lastRenderedPageBreak/>
-        <w:t>Sulla base della logica indicata sopra:</w:t>
-      </w:r>
-    </w:p>
-    <w:p>
-      <w:r>
-        <w:rPr>
-          <w:noProof/>
-        </w:rPr>
         <w:drawing>
-          <wp:anchor distT="0" distB="0" distL="114300" distR="114300" simplePos="0" relativeHeight="251665408" behindDoc="0" locked="0" layoutInCell="1" allowOverlap="1" wp14:anchorId="35E86221" wp14:editId="75D49B32">
+          <wp:anchor distT="0" distB="0" distL="114300" distR="114300" simplePos="0" relativeHeight="251665408" behindDoc="0" locked="0" layoutInCell="1" allowOverlap="1" wp14:anchorId="262C57B4" wp14:editId="0E2D61DF">
             <wp:simplePos x="0" y="0"/>
             <wp:positionH relativeFrom="column">
-              <wp:posOffset>-45085</wp:posOffset>
+              <wp:posOffset>3512243</wp:posOffset>
             </wp:positionH>
             <wp:positionV relativeFrom="paragraph">
-              <wp:posOffset>75565</wp:posOffset>
+              <wp:posOffset>462</wp:posOffset>
             </wp:positionV>
-            <wp:extent cx="4701540" cy="1899285"/>
-            <wp:effectExtent l="0" t="0" r="3810" b="5715"/>
+            <wp:extent cx="3061335" cy="3009900"/>
+            <wp:effectExtent l="0" t="0" r="5715" b="0"/>
             <wp:wrapSquare wrapText="bothSides"/>
             <wp:docPr id="1" name="Immagine 1" descr="Immagine che contiene testo&#10;&#10;Descrizione generata automaticamente"/>
             <wp:cNvGraphicFramePr>
@@ -435,7 +447,7 @@
                   <pic:spPr>
                     <a:xfrm>
                       <a:off x="0" y="0"/>
-                      <a:ext cx="4701540" cy="1899285"/>
+                      <a:ext cx="3061335" cy="3009900"/>
                     </a:xfrm>
                     <a:prstGeom prst="rect">
                       <a:avLst/>
@@ -453,26 +465,8 @@
           </wp:anchor>
         </w:drawing>
       </w:r>
-    </w:p>
-    <w:p/>
-    <w:p/>
-    <w:p/>
-    <w:p/>
-    <w:p/>
-    <w:p/>
-    <w:p/>
-    <w:p/>
-    <w:p/>
-    <w:p/>
-    <w:p/>
-    <w:p>
-      <w:r>
-        <w:t>Qui stiamo collegando due campi non chiave e quindi possiamo ottenere il prodotto cartesiano che include come minimo 0 e come massimo il prodotto di tutte le possibili tuple.</w:t>
-      </w:r>
-    </w:p>
-    <w:p>
-      <w:r>
-        <w:t xml:space="preserve">Questo perché, appunto, non sono campi chiave. </w:t>
+      <w:r>
+        <w:t>Per i join, siccome non si capisce bene in quanto mai esplicitato concretamente dal prof il ragionamento, si illustrano le seguenti motivazioni (utili negli esercizi sulle relazioni):</w:t>
       </w:r>
     </w:p>
     <w:p>
@@ -481,18 +475,18 @@
           <w:noProof/>
         </w:rPr>
         <w:drawing>
-          <wp:anchor distT="0" distB="0" distL="114300" distR="114300" simplePos="0" relativeHeight="251667456" behindDoc="0" locked="0" layoutInCell="1" allowOverlap="1" wp14:anchorId="02B49FBF" wp14:editId="7827B541">
+          <wp:anchor distT="0" distB="0" distL="114300" distR="114300" simplePos="0" relativeHeight="251668480" behindDoc="0" locked="0" layoutInCell="1" allowOverlap="1" wp14:anchorId="7E105471" wp14:editId="5384683D">
             <wp:simplePos x="0" y="0"/>
             <wp:positionH relativeFrom="column">
-              <wp:posOffset>-41910</wp:posOffset>
+              <wp:posOffset>-152400</wp:posOffset>
             </wp:positionH>
             <wp:positionV relativeFrom="paragraph">
-              <wp:posOffset>74930</wp:posOffset>
+              <wp:posOffset>212090</wp:posOffset>
             </wp:positionV>
-            <wp:extent cx="4876800" cy="901065"/>
-            <wp:effectExtent l="0" t="0" r="0" b="0"/>
+            <wp:extent cx="3460750" cy="1828800"/>
+            <wp:effectExtent l="0" t="0" r="6350" b="0"/>
             <wp:wrapSquare wrapText="bothSides"/>
-            <wp:docPr id="2" name="Immagine 2" descr="Immagine che contiene testo&#10;&#10;Descrizione generata automaticamente"/>
+            <wp:docPr id="4" name="Immagine 4" descr="Immagine che contiene testo, interni, screenshot&#10;&#10;Descrizione generata automaticamente"/>
             <wp:cNvGraphicFramePr>
               <a:graphicFrameLocks xmlns:a="http://schemas.openxmlformats.org/drawingml/2006/main" noChangeAspect="1"/>
             </wp:cNvGraphicFramePr>
@@ -500,7 +494,7 @@
               <a:graphicData uri="http://schemas.openxmlformats.org/drawingml/2006/picture">
                 <pic:pic xmlns:pic="http://schemas.openxmlformats.org/drawingml/2006/picture">
                   <pic:nvPicPr>
-                    <pic:cNvPr id="2" name="Immagine 2" descr="Immagine che contiene testo&#10;&#10;Descrizione generata automaticamente"/>
+                    <pic:cNvPr id="4" name="Immagine 4" descr="Immagine che contiene testo, interni, screenshot&#10;&#10;Descrizione generata automaticamente"/>
                     <pic:cNvPicPr/>
                   </pic:nvPicPr>
                   <pic:blipFill>
@@ -512,7 +506,7 @@
                   <pic:spPr>
                     <a:xfrm>
                       <a:off x="0" y="0"/>
-                      <a:ext cx="4876800" cy="901065"/>
+                      <a:ext cx="3460750" cy="1828800"/>
                     </a:xfrm>
                     <a:prstGeom prst="rect">
                       <a:avLst/>
@@ -530,35 +524,23 @@
           </wp:anchor>
         </w:drawing>
       </w:r>
-    </w:p>
-    <w:p/>
-    <w:p/>
-    <w:p/>
-    <w:p/>
-    <w:p/>
-    <w:p>
-      <w:r>
-        <w:t>Come nell’esempio sopra colleghiamo un campo che ha integrità referenziale con uno che non ne ha, pertanto ammettiamo solo un collegamento. Infatti:</w:t>
-      </w:r>
-    </w:p>
-    <w:p>
       <w:r>
         <w:rPr>
           <w:noProof/>
         </w:rPr>
         <w:drawing>
-          <wp:anchor distT="0" distB="0" distL="114300" distR="114300" simplePos="0" relativeHeight="251669504" behindDoc="0" locked="0" layoutInCell="1" allowOverlap="1" wp14:anchorId="1C36A0AE" wp14:editId="4A452F38">
+          <wp:anchor distT="0" distB="0" distL="114300" distR="114300" simplePos="0" relativeHeight="251667456" behindDoc="0" locked="0" layoutInCell="1" allowOverlap="1" wp14:anchorId="199FC94C" wp14:editId="21FA39FC">
             <wp:simplePos x="0" y="0"/>
             <wp:positionH relativeFrom="column">
-              <wp:posOffset>1465</wp:posOffset>
+              <wp:posOffset>-34925</wp:posOffset>
             </wp:positionH>
             <wp:positionV relativeFrom="paragraph">
-              <wp:posOffset>10795</wp:posOffset>
+              <wp:posOffset>5789930</wp:posOffset>
             </wp:positionV>
-            <wp:extent cx="2103120" cy="1012190"/>
+            <wp:extent cx="6120130" cy="1735455"/>
             <wp:effectExtent l="0" t="0" r="0" b="0"/>
             <wp:wrapSquare wrapText="bothSides"/>
-            <wp:docPr id="3" name="Immagine 3" descr="Immagine che contiene testo&#10;&#10;Descrizione generata automaticamente"/>
+            <wp:docPr id="3" name="Immagine 3" descr="Immagine che contiene testo, interni, screenshot&#10;&#10;Descrizione generata automaticamente"/>
             <wp:cNvGraphicFramePr>
               <a:graphicFrameLocks xmlns:a="http://schemas.openxmlformats.org/drawingml/2006/main" noChangeAspect="1"/>
             </wp:cNvGraphicFramePr>
@@ -566,7 +548,7 @@
               <a:graphicData uri="http://schemas.openxmlformats.org/drawingml/2006/picture">
                 <pic:pic xmlns:pic="http://schemas.openxmlformats.org/drawingml/2006/picture">
                   <pic:nvPicPr>
-                    <pic:cNvPr id="3" name="Immagine 3" descr="Immagine che contiene testo&#10;&#10;Descrizione generata automaticamente"/>
+                    <pic:cNvPr id="3" name="Immagine 3" descr="Immagine che contiene testo, interni, screenshot&#10;&#10;Descrizione generata automaticamente"/>
                     <pic:cNvPicPr/>
                   </pic:nvPicPr>
                   <pic:blipFill>
@@ -578,7 +560,55 @@
                   <pic:spPr>
                     <a:xfrm>
                       <a:off x="0" y="0"/>
-                      <a:ext cx="2103120" cy="1012190"/>
+                      <a:ext cx="6120130" cy="1735455"/>
+                    </a:xfrm>
+                    <a:prstGeom prst="rect">
+                      <a:avLst/>
+                    </a:prstGeom>
+                  </pic:spPr>
+                </pic:pic>
+              </a:graphicData>
+            </a:graphic>
+          </wp:anchor>
+        </w:drawing>
+      </w:r>
+      <w:r>
+        <w:rPr>
+          <w:noProof/>
+        </w:rPr>
+        <w:drawing>
+          <wp:anchor distT="0" distB="0" distL="114300" distR="114300" simplePos="0" relativeHeight="251666432" behindDoc="0" locked="0" layoutInCell="1" allowOverlap="1" wp14:anchorId="178F3611" wp14:editId="6C19E285">
+            <wp:simplePos x="0" y="0"/>
+            <wp:positionH relativeFrom="column">
+              <wp:posOffset>-34405</wp:posOffset>
+            </wp:positionH>
+            <wp:positionV relativeFrom="paragraph">
+              <wp:posOffset>2744758</wp:posOffset>
+            </wp:positionV>
+            <wp:extent cx="5305425" cy="2881630"/>
+            <wp:effectExtent l="0" t="0" r="9525" b="0"/>
+            <wp:wrapSquare wrapText="bothSides"/>
+            <wp:docPr id="2" name="Immagine 2" descr="Immagine che contiene testo&#10;&#10;Descrizione generata automaticamente"/>
+            <wp:cNvGraphicFramePr>
+              <a:graphicFrameLocks xmlns:a="http://schemas.openxmlformats.org/drawingml/2006/main" noChangeAspect="1"/>
+            </wp:cNvGraphicFramePr>
+            <a:graphic xmlns:a="http://schemas.openxmlformats.org/drawingml/2006/main">
+              <a:graphicData uri="http://schemas.openxmlformats.org/drawingml/2006/picture">
+                <pic:pic xmlns:pic="http://schemas.openxmlformats.org/drawingml/2006/picture">
+                  <pic:nvPicPr>
+                    <pic:cNvPr id="2" name="Immagine 2" descr="Immagine che contiene testo&#10;&#10;Descrizione generata automaticamente"/>
+                    <pic:cNvPicPr/>
+                  </pic:nvPicPr>
+                  <pic:blipFill>
+                    <a:blip r:embed="rId12"/>
+                    <a:stretch>
+                      <a:fillRect/>
+                    </a:stretch>
+                  </pic:blipFill>
+                  <pic:spPr>
+                    <a:xfrm>
+                      <a:off x="0" y="0"/>
+                      <a:ext cx="5305425" cy="2881630"/>
                     </a:xfrm>
                     <a:prstGeom prst="rect">
                       <a:avLst/>
@@ -602,115 +632,41 @@
     <w:p/>
     <w:p/>
     <w:p/>
-    <w:p>
-      <w:r>
-        <w:rPr>
-          <w:noProof/>
-        </w:rPr>
+    <w:p/>
+    <w:p/>
+    <w:p/>
+    <w:p/>
+    <w:p/>
+    <w:p/>
+    <w:p/>
+    <w:p/>
+    <w:p/>
+    <w:p/>
+    <w:p/>
+    <w:p/>
+    <w:p/>
+    <w:p/>
+    <w:p/>
+    <w:p/>
+    <w:p/>
+    <w:p/>
+    <w:p/>
+    <w:p/>
+    <w:p/>
+    <w:p>
+      <w:r>
+        <w:lastRenderedPageBreak/>
         <w:drawing>
-          <wp:anchor distT="0" distB="0" distL="114300" distR="114300" simplePos="0" relativeHeight="251671552" behindDoc="0" locked="0" layoutInCell="1" allowOverlap="1" wp14:anchorId="7C95D466" wp14:editId="727D95A2">
+          <wp:anchor distT="0" distB="0" distL="114300" distR="114300" simplePos="0" relativeHeight="251670528" behindDoc="0" locked="0" layoutInCell="1" allowOverlap="1" wp14:anchorId="0D471406" wp14:editId="4AA7310F">
             <wp:simplePos x="0" y="0"/>
             <wp:positionH relativeFrom="column">
-              <wp:posOffset>-40640</wp:posOffset>
+              <wp:posOffset>-2540</wp:posOffset>
             </wp:positionH>
             <wp:positionV relativeFrom="paragraph">
-              <wp:posOffset>156210</wp:posOffset>
+              <wp:posOffset>0</wp:posOffset>
             </wp:positionV>
-            <wp:extent cx="5058410" cy="674370"/>
-            <wp:effectExtent l="0" t="0" r="8890" b="0"/>
-            <wp:wrapSquare wrapText="bothSides"/>
-            <wp:docPr id="4" name="Immagine 4" descr="Immagine che contiene testo&#10;&#10;Descrizione generata automaticamente"/>
-            <wp:cNvGraphicFramePr>
-              <a:graphicFrameLocks xmlns:a="http://schemas.openxmlformats.org/drawingml/2006/main" noChangeAspect="1"/>
-            </wp:cNvGraphicFramePr>
-            <a:graphic xmlns:a="http://schemas.openxmlformats.org/drawingml/2006/main">
-              <a:graphicData uri="http://schemas.openxmlformats.org/drawingml/2006/picture">
-                <pic:pic xmlns:pic="http://schemas.openxmlformats.org/drawingml/2006/picture">
-                  <pic:nvPicPr>
-                    <pic:cNvPr id="4" name="Immagine 4" descr="Immagine che contiene testo&#10;&#10;Descrizione generata automaticamente"/>
-                    <pic:cNvPicPr/>
-                  </pic:nvPicPr>
-                  <pic:blipFill>
-                    <a:blip r:embed="rId12"/>
-                    <a:stretch>
-                      <a:fillRect/>
-                    </a:stretch>
-                  </pic:blipFill>
-                  <pic:spPr>
-                    <a:xfrm>
-                      <a:off x="0" y="0"/>
-                      <a:ext cx="5058410" cy="674370"/>
-                    </a:xfrm>
-                    <a:prstGeom prst="rect">
-                      <a:avLst/>
-                    </a:prstGeom>
-                  </pic:spPr>
-                </pic:pic>
-              </a:graphicData>
-            </a:graphic>
-            <wp14:sizeRelH relativeFrom="margin">
-              <wp14:pctWidth>0</wp14:pctWidth>
-            </wp14:sizeRelH>
-            <wp14:sizeRelV relativeFrom="margin">
-              <wp14:pctHeight>0</wp14:pctHeight>
-            </wp14:sizeRelV>
-          </wp:anchor>
-        </w:drawing>
-      </w:r>
-    </w:p>
-    <w:p/>
-    <w:p/>
-    <w:p/>
-    <w:p/>
-    <w:p>
-      <w:r>
-        <w:t xml:space="preserve">Andando a selezionare i due campi che hanno integrità referenziale con gli altri, il numero di tuple certamente non può essere uguale a 0, ma neanche per forza uguale </w:t>
-      </w:r>
-      <w:r>
-        <w:t>a</w:t>
-      </w:r>
-      <w:r>
-        <w:t xml:space="preserve"> </w:t>
-      </w:r>
-      <w:r>
-        <w:t>R; infatti,</w:t>
-      </w:r>
-      <w:r>
-        <w:t xml:space="preserve"> avremo un numero certamente minore di 2, in quanto dobbiamo rispettare due condizioni sui campi chiave ed escludiamo dei duplicati.</w:t>
-      </w:r>
-    </w:p>
-    <w:p>
-      <w:r>
-        <w:t xml:space="preserve">Dire che il numero di tuple sia minore di R o uguale </w:t>
-      </w:r>
-      <w:r>
-        <w:t>a</w:t>
-      </w:r>
-      <w:r>
-        <w:t xml:space="preserve"> R è sbagliato perché consideriamo il caso di uguaglianza e, dato che appunto andiamo a prendere i campi chiave, abbiamo solo valori univoci.</w:t>
-      </w:r>
-    </w:p>
-    <w:p>
-      <w:r>
-        <w:t>La risposta quindi sarà:</w:t>
-      </w:r>
-    </w:p>
-    <w:p>
-      <w:r>
-        <w:rPr>
-          <w:noProof/>
-        </w:rPr>
-        <w:drawing>
-          <wp:anchor distT="0" distB="0" distL="114300" distR="114300" simplePos="0" relativeHeight="251673600" behindDoc="0" locked="0" layoutInCell="1" allowOverlap="1" wp14:anchorId="2F0A43DA" wp14:editId="5D8401AC">
-            <wp:simplePos x="0" y="0"/>
-            <wp:positionH relativeFrom="column">
-              <wp:posOffset>0</wp:posOffset>
-            </wp:positionH>
-            <wp:positionV relativeFrom="paragraph">
-              <wp:posOffset>76249</wp:posOffset>
-            </wp:positionV>
-            <wp:extent cx="3581710" cy="236240"/>
-            <wp:effectExtent l="0" t="0" r="0" b="0"/>
+            <wp:extent cx="4394200" cy="1834515"/>
+            <wp:effectExtent l="0" t="0" r="6350" b="0"/>
             <wp:wrapSquare wrapText="bothSides"/>
             <wp:docPr id="5" name="Immagine 5"/>
             <wp:cNvGraphicFramePr>
@@ -732,7 +688,7 @@
                   <pic:spPr>
                     <a:xfrm>
                       <a:off x="0" y="0"/>
-                      <a:ext cx="3581710" cy="236240"/>
+                      <a:ext cx="4394200" cy="1834515"/>
                     </a:xfrm>
                     <a:prstGeom prst="rect">
                       <a:avLst/>
@@ -741,10 +697,617 @@
                 </pic:pic>
               </a:graphicData>
             </a:graphic>
+            <wp14:sizeRelH relativeFrom="margin">
+              <wp14:pctWidth>0</wp14:pctWidth>
+            </wp14:sizeRelH>
+            <wp14:sizeRelV relativeFrom="margin">
+              <wp14:pctHeight>0</wp14:pctHeight>
+            </wp14:sizeRelV>
           </wp:anchor>
         </w:drawing>
       </w:r>
     </w:p>
+    <w:p/>
+    <w:p/>
+    <w:p/>
+    <w:p/>
+    <w:p/>
+    <w:p/>
+    <w:p/>
+    <w:p/>
+    <w:p/>
+    <w:p/>
+    <w:p>
+      <w:r>
+        <w:t>Qui la risposta è R dato che si ha un vincolo di chiave esterna tra C e D, pertanto si avrà un solo campo risultante nel collegamento, dato che D nella relazione S è chiave. Il fatto, per l’appunto che R sia chiave permette di ricavare una ed una sola tupla visti i vincoli di integrità presenti.</w:t>
+      </w:r>
+    </w:p>
+    <w:p>
+      <w:r>
+        <w:t xml:space="preserve">Per tale motivazione, </w:t>
+      </w:r>
+      <w:r>
+        <w:rPr>
+          <w:i/>
+          <w:iCs/>
+        </w:rPr>
+        <w:t xml:space="preserve">la risposta </w:t>
+      </w:r>
+      <w:r>
+        <w:rPr>
+          <w:i/>
+          <w:iCs/>
+        </w:rPr>
+        <w:t xml:space="preserve">corretta </w:t>
+      </w:r>
+      <w:r>
+        <w:rPr>
+          <w:i/>
+          <w:iCs/>
+        </w:rPr>
+        <w:t>è la (1)</w:t>
+      </w:r>
+      <w:r>
+        <w:t>.</w:t>
+      </w:r>
+    </w:p>
+    <w:p>
+      <w:r>
+        <w:drawing>
+          <wp:anchor distT="0" distB="0" distL="114300" distR="114300" simplePos="0" relativeHeight="251672576" behindDoc="0" locked="0" layoutInCell="1" allowOverlap="1" wp14:anchorId="3F32D40C" wp14:editId="0C8C52EE">
+            <wp:simplePos x="0" y="0"/>
+            <wp:positionH relativeFrom="column">
+              <wp:posOffset>-2540</wp:posOffset>
+            </wp:positionH>
+            <wp:positionV relativeFrom="paragraph">
+              <wp:posOffset>168275</wp:posOffset>
+            </wp:positionV>
+            <wp:extent cx="4159250" cy="1852930"/>
+            <wp:effectExtent l="0" t="0" r="0" b="0"/>
+            <wp:wrapSquare wrapText="bothSides"/>
+            <wp:docPr id="6" name="Immagine 6"/>
+            <wp:cNvGraphicFramePr>
+              <a:graphicFrameLocks xmlns:a="http://schemas.openxmlformats.org/drawingml/2006/main" noChangeAspect="1"/>
+            </wp:cNvGraphicFramePr>
+            <a:graphic xmlns:a="http://schemas.openxmlformats.org/drawingml/2006/main">
+              <a:graphicData uri="http://schemas.openxmlformats.org/drawingml/2006/picture">
+                <pic:pic xmlns:pic="http://schemas.openxmlformats.org/drawingml/2006/picture">
+                  <pic:nvPicPr>
+                    <pic:cNvPr id="1" name=""/>
+                    <pic:cNvPicPr/>
+                  </pic:nvPicPr>
+                  <pic:blipFill>
+                    <a:blip r:embed="rId14"/>
+                    <a:stretch>
+                      <a:fillRect/>
+                    </a:stretch>
+                  </pic:blipFill>
+                  <pic:spPr>
+                    <a:xfrm>
+                      <a:off x="0" y="0"/>
+                      <a:ext cx="4159250" cy="1852930"/>
+                    </a:xfrm>
+                    <a:prstGeom prst="rect">
+                      <a:avLst/>
+                    </a:prstGeom>
+                  </pic:spPr>
+                </pic:pic>
+              </a:graphicData>
+            </a:graphic>
+            <wp14:sizeRelH relativeFrom="margin">
+              <wp14:pctWidth>0</wp14:pctWidth>
+            </wp14:sizeRelH>
+            <wp14:sizeRelV relativeFrom="margin">
+              <wp14:pctHeight>0</wp14:pctHeight>
+            </wp14:sizeRelV>
+          </wp:anchor>
+        </w:drawing>
+      </w:r>
+    </w:p>
+    <w:p/>
+    <w:p/>
+    <w:p/>
+    <w:p/>
+    <w:p/>
+    <w:p/>
+    <w:p/>
+    <w:p/>
+    <w:p/>
+    <w:p/>
+    <w:p/>
+    <w:p>
+      <w:r>
+        <w:t>In questo caso specifico, non abbiamo chiavi esterne ma, in particolare, stiamo collegando due campi non chiave e sui quali non sussistono vincoli di integrità referenziale di alcun tipo.</w:t>
+      </w:r>
+    </w:p>
+    <w:p>
+      <w:r>
+        <w:t>Pertanto, la relazione corrisponderà ad effettuare, stante così il join, un prodotto cartesiano che coinvolge tutti i campi di R e di S.</w:t>
+      </w:r>
+    </w:p>
+    <w:p>
+      <w:pPr>
+        <w:rPr>
+          <w:i/>
+          <w:iCs/>
+        </w:rPr>
+      </w:pPr>
+      <w:r>
+        <w:t xml:space="preserve">Per tale motivazione, </w:t>
+      </w:r>
+      <w:r>
+        <w:rPr>
+          <w:i/>
+          <w:iCs/>
+        </w:rPr>
+        <w:t xml:space="preserve">la risposta </w:t>
+      </w:r>
+      <w:r>
+        <w:rPr>
+          <w:i/>
+          <w:iCs/>
+        </w:rPr>
+        <w:t xml:space="preserve">corretta </w:t>
+      </w:r>
+      <w:r>
+        <w:rPr>
+          <w:i/>
+          <w:iCs/>
+        </w:rPr>
+        <w:t>è la (</w:t>
+      </w:r>
+      <w:r>
+        <w:rPr>
+          <w:i/>
+          <w:iCs/>
+        </w:rPr>
+        <w:t>2).</w:t>
+      </w:r>
+    </w:p>
+    <w:p>
+      <w:pPr>
+        <w:rPr>
+          <w:i/>
+          <w:iCs/>
+        </w:rPr>
+      </w:pPr>
+    </w:p>
+    <w:p>
+      <w:pPr>
+        <w:rPr>
+          <w:i/>
+          <w:iCs/>
+        </w:rPr>
+      </w:pPr>
+      <w:r>
+        <w:drawing>
+          <wp:anchor distT="0" distB="0" distL="114300" distR="114300" simplePos="0" relativeHeight="251674624" behindDoc="0" locked="0" layoutInCell="1" allowOverlap="1" wp14:anchorId="53D50CE6" wp14:editId="441BCDD5">
+            <wp:simplePos x="0" y="0"/>
+            <wp:positionH relativeFrom="column">
+              <wp:posOffset>-2540</wp:posOffset>
+            </wp:positionH>
+            <wp:positionV relativeFrom="paragraph">
+              <wp:posOffset>37465</wp:posOffset>
+            </wp:positionV>
+            <wp:extent cx="4292600" cy="1802765"/>
+            <wp:effectExtent l="0" t="0" r="0" b="6985"/>
+            <wp:wrapSquare wrapText="bothSides"/>
+            <wp:docPr id="7" name="Immagine 7"/>
+            <wp:cNvGraphicFramePr>
+              <a:graphicFrameLocks xmlns:a="http://schemas.openxmlformats.org/drawingml/2006/main" noChangeAspect="1"/>
+            </wp:cNvGraphicFramePr>
+            <a:graphic xmlns:a="http://schemas.openxmlformats.org/drawingml/2006/main">
+              <a:graphicData uri="http://schemas.openxmlformats.org/drawingml/2006/picture">
+                <pic:pic xmlns:pic="http://schemas.openxmlformats.org/drawingml/2006/picture">
+                  <pic:nvPicPr>
+                    <pic:cNvPr id="1" name=""/>
+                    <pic:cNvPicPr/>
+                  </pic:nvPicPr>
+                  <pic:blipFill>
+                    <a:blip r:embed="rId15"/>
+                    <a:stretch>
+                      <a:fillRect/>
+                    </a:stretch>
+                  </pic:blipFill>
+                  <pic:spPr>
+                    <a:xfrm>
+                      <a:off x="0" y="0"/>
+                      <a:ext cx="4292600" cy="1802765"/>
+                    </a:xfrm>
+                    <a:prstGeom prst="rect">
+                      <a:avLst/>
+                    </a:prstGeom>
+                  </pic:spPr>
+                </pic:pic>
+              </a:graphicData>
+            </a:graphic>
+            <wp14:sizeRelH relativeFrom="margin">
+              <wp14:pctWidth>0</wp14:pctWidth>
+            </wp14:sizeRelH>
+            <wp14:sizeRelV relativeFrom="margin">
+              <wp14:pctHeight>0</wp14:pctHeight>
+            </wp14:sizeRelV>
+          </wp:anchor>
+        </w:drawing>
+      </w:r>
+    </w:p>
+    <w:p/>
+    <w:p/>
+    <w:p/>
+    <w:p/>
+    <w:p/>
+    <w:p/>
+    <w:p/>
+    <w:p/>
+    <w:p/>
+    <w:p/>
+    <w:p>
+      <w:r>
+        <w:t>Stiamo facendo una proiezione su A, che non è campo chiave (esso forma una superchiave includendo anche C) da solo; pertanto, la proiezione coinvolgerà sia i campi che rispettano la condizione (che potrebbero essere anche campi non necessariamente chiave), sia tutti e i soli campi della relazione che rispettano la condizione (perché si usano i soli campi chiave, eventualità che non sempre accade), come tali uguali ad |R| (appunto per i campi chiave).</w:t>
+      </w:r>
+    </w:p>
+    <w:p>
+      <w:pPr>
+        <w:rPr>
+          <w:i/>
+          <w:iCs/>
+        </w:rPr>
+      </w:pPr>
+      <w:r>
+        <w:t>Per tal</w:t>
+      </w:r>
+      <w:r>
+        <w:t>i</w:t>
+      </w:r>
+      <w:r>
+        <w:t xml:space="preserve"> motivazion</w:t>
+      </w:r>
+      <w:r>
+        <w:t>i</w:t>
+      </w:r>
+      <w:r>
+        <w:t xml:space="preserve">, </w:t>
+      </w:r>
+      <w:r>
+        <w:rPr>
+          <w:i/>
+          <w:iCs/>
+        </w:rPr>
+        <w:t>la risposta</w:t>
+      </w:r>
+      <w:r>
+        <w:rPr>
+          <w:i/>
+          <w:iCs/>
+        </w:rPr>
+        <w:t xml:space="preserve"> corretta</w:t>
+      </w:r>
+      <w:r>
+        <w:rPr>
+          <w:i/>
+          <w:iCs/>
+        </w:rPr>
+        <w:t xml:space="preserve"> è la (</w:t>
+      </w:r>
+      <w:r>
+        <w:rPr>
+          <w:i/>
+          <w:iCs/>
+        </w:rPr>
+        <w:t>1</w:t>
+      </w:r>
+      <w:r>
+        <w:rPr>
+          <w:i/>
+          <w:iCs/>
+        </w:rPr>
+        <w:t>).</w:t>
+      </w:r>
+    </w:p>
+    <w:p/>
+    <w:p>
+      <w:r>
+        <w:br w:type="page"/>
+      </w:r>
+    </w:p>
+    <w:p>
+      <w:r>
+        <w:lastRenderedPageBreak/>
+        <w:drawing>
+          <wp:anchor distT="0" distB="0" distL="114300" distR="114300" simplePos="0" relativeHeight="251676672" behindDoc="0" locked="0" layoutInCell="1" allowOverlap="1" wp14:anchorId="01FD5D12" wp14:editId="7BBC5DA7">
+            <wp:simplePos x="0" y="0"/>
+            <wp:positionH relativeFrom="column">
+              <wp:posOffset>16510</wp:posOffset>
+            </wp:positionH>
+            <wp:positionV relativeFrom="paragraph">
+              <wp:posOffset>0</wp:posOffset>
+            </wp:positionV>
+            <wp:extent cx="4381500" cy="1426845"/>
+            <wp:effectExtent l="0" t="0" r="0" b="1905"/>
+            <wp:wrapSquare wrapText="bothSides"/>
+            <wp:docPr id="8" name="Immagine 8"/>
+            <wp:cNvGraphicFramePr>
+              <a:graphicFrameLocks xmlns:a="http://schemas.openxmlformats.org/drawingml/2006/main" noChangeAspect="1"/>
+            </wp:cNvGraphicFramePr>
+            <a:graphic xmlns:a="http://schemas.openxmlformats.org/drawingml/2006/main">
+              <a:graphicData uri="http://schemas.openxmlformats.org/drawingml/2006/picture">
+                <pic:pic xmlns:pic="http://schemas.openxmlformats.org/drawingml/2006/picture">
+                  <pic:nvPicPr>
+                    <pic:cNvPr id="1" name=""/>
+                    <pic:cNvPicPr/>
+                  </pic:nvPicPr>
+                  <pic:blipFill>
+                    <a:blip r:embed="rId16"/>
+                    <a:stretch>
+                      <a:fillRect/>
+                    </a:stretch>
+                  </pic:blipFill>
+                  <pic:spPr>
+                    <a:xfrm>
+                      <a:off x="0" y="0"/>
+                      <a:ext cx="4381500" cy="1426845"/>
+                    </a:xfrm>
+                    <a:prstGeom prst="rect">
+                      <a:avLst/>
+                    </a:prstGeom>
+                  </pic:spPr>
+                </pic:pic>
+              </a:graphicData>
+            </a:graphic>
+            <wp14:sizeRelH relativeFrom="margin">
+              <wp14:pctWidth>0</wp14:pctWidth>
+            </wp14:sizeRelH>
+            <wp14:sizeRelV relativeFrom="margin">
+              <wp14:pctHeight>0</wp14:pctHeight>
+            </wp14:sizeRelV>
+          </wp:anchor>
+        </w:drawing>
+      </w:r>
+    </w:p>
+    <w:p/>
+    <w:p/>
+    <w:p/>
+    <w:p/>
+    <w:p/>
+    <w:p/>
+    <w:p/>
+    <w:p/>
+    <w:p>
+      <w:r>
+        <w:t>Essendoci la chiave esterna specificata, ogni tupla di R è tale che l'attributo A è tra i valori dell'attributo S di una tupla di D. Quindi, ogni tupla di R rimane del prodotto cartesiano. Inoltre, poiché D è chiave primaria di S, ogni tupla di R è associata ad esattamente una tupla di S. Quindi, il numero di tuple del risultato è esattamente uguale alle tuple di R. Si noti che non è vero il contrario: ci sono tuple di S che non sono associate a tuple di</w:t>
+      </w:r>
+      <w:r>
+        <w:t xml:space="preserve"> R.</w:t>
+      </w:r>
+    </w:p>
+    <w:p>
+      <w:pPr>
+        <w:rPr>
+          <w:i/>
+          <w:iCs/>
+        </w:rPr>
+      </w:pPr>
+      <w:r>
+        <w:t xml:space="preserve">Per tali motivazioni, </w:t>
+      </w:r>
+      <w:r>
+        <w:rPr>
+          <w:i/>
+          <w:iCs/>
+        </w:rPr>
+        <w:t>la risposta corretta è la (</w:t>
+      </w:r>
+      <w:r>
+        <w:rPr>
+          <w:i/>
+          <w:iCs/>
+        </w:rPr>
+        <w:t>3</w:t>
+      </w:r>
+      <w:r>
+        <w:rPr>
+          <w:i/>
+          <w:iCs/>
+        </w:rPr>
+        <w:t>).</w:t>
+      </w:r>
+    </w:p>
+    <w:p>
+      <w:r>
+        <w:drawing>
+          <wp:anchor distT="0" distB="0" distL="114300" distR="114300" simplePos="0" relativeHeight="251678720" behindDoc="0" locked="0" layoutInCell="1" allowOverlap="1" wp14:anchorId="758B0D71" wp14:editId="53610062">
+            <wp:simplePos x="0" y="0"/>
+            <wp:positionH relativeFrom="column">
+              <wp:posOffset>-2540</wp:posOffset>
+            </wp:positionH>
+            <wp:positionV relativeFrom="paragraph">
+              <wp:posOffset>34925</wp:posOffset>
+            </wp:positionV>
+            <wp:extent cx="4311650" cy="1314450"/>
+            <wp:effectExtent l="0" t="0" r="0" b="0"/>
+            <wp:wrapSquare wrapText="bothSides"/>
+            <wp:docPr id="9" name="Immagine 9" descr="Immagine che contiene testo&#10;&#10;Descrizione generata automaticamente"/>
+            <wp:cNvGraphicFramePr>
+              <a:graphicFrameLocks xmlns:a="http://schemas.openxmlformats.org/drawingml/2006/main" noChangeAspect="1"/>
+            </wp:cNvGraphicFramePr>
+            <a:graphic xmlns:a="http://schemas.openxmlformats.org/drawingml/2006/main">
+              <a:graphicData uri="http://schemas.openxmlformats.org/drawingml/2006/picture">
+                <pic:pic xmlns:pic="http://schemas.openxmlformats.org/drawingml/2006/picture">
+                  <pic:nvPicPr>
+                    <pic:cNvPr id="9" name="Immagine 9" descr="Immagine che contiene testo&#10;&#10;Descrizione generata automaticamente"/>
+                    <pic:cNvPicPr/>
+                  </pic:nvPicPr>
+                  <pic:blipFill>
+                    <a:blip r:embed="rId17"/>
+                    <a:stretch>
+                      <a:fillRect/>
+                    </a:stretch>
+                  </pic:blipFill>
+                  <pic:spPr>
+                    <a:xfrm>
+                      <a:off x="0" y="0"/>
+                      <a:ext cx="4311650" cy="1314450"/>
+                    </a:xfrm>
+                    <a:prstGeom prst="rect">
+                      <a:avLst/>
+                    </a:prstGeom>
+                  </pic:spPr>
+                </pic:pic>
+              </a:graphicData>
+            </a:graphic>
+            <wp14:sizeRelH relativeFrom="margin">
+              <wp14:pctWidth>0</wp14:pctWidth>
+            </wp14:sizeRelH>
+            <wp14:sizeRelV relativeFrom="margin">
+              <wp14:pctHeight>0</wp14:pctHeight>
+            </wp14:sizeRelV>
+          </wp:anchor>
+        </w:drawing>
+      </w:r>
+    </w:p>
+    <w:p/>
+    <w:p/>
+    <w:p/>
+    <w:p/>
+    <w:p/>
+    <w:p/>
+    <w:p/>
+    <w:p>
+      <w:r>
+        <w:t>Essendo che stiamo collegando un campo chiave (A) con un campo possibilmente nullo in quanto non chiave (E), non siamo sicuri che le tuple restituiscano esattamente X valori, ma hanno un numero variabile tra 0, il numero di valori di R (minimo, in quanto la chiave R almeno un valore lo dovrà fornire) e tutti i valori di S sotto forma di prodotto cartesiano, combinando ogni possibile tupla di A con ogni possibile tupla di B.</w:t>
+      </w:r>
+    </w:p>
+    <w:p>
+      <w:pPr>
+        <w:rPr>
+          <w:i/>
+          <w:iCs/>
+        </w:rPr>
+      </w:pPr>
+      <w:r>
+        <w:t xml:space="preserve">Per tali motivazioni, </w:t>
+      </w:r>
+      <w:r>
+        <w:rPr>
+          <w:i/>
+          <w:iCs/>
+        </w:rPr>
+        <w:t>la risposta corretta è la (</w:t>
+      </w:r>
+      <w:r>
+        <w:rPr>
+          <w:i/>
+          <w:iCs/>
+        </w:rPr>
+        <w:t>2</w:t>
+      </w:r>
+      <w:r>
+        <w:rPr>
+          <w:i/>
+          <w:iCs/>
+        </w:rPr>
+        <w:t>).</w:t>
+      </w:r>
+    </w:p>
+    <w:p>
+      <w:r>
+        <w:drawing>
+          <wp:anchor distT="0" distB="0" distL="114300" distR="114300" simplePos="0" relativeHeight="251680768" behindDoc="0" locked="0" layoutInCell="1" allowOverlap="1" wp14:anchorId="29436EFB" wp14:editId="36812FB2">
+            <wp:simplePos x="0" y="0"/>
+            <wp:positionH relativeFrom="column">
+              <wp:posOffset>-2540</wp:posOffset>
+            </wp:positionH>
+            <wp:positionV relativeFrom="paragraph">
+              <wp:posOffset>102235</wp:posOffset>
+            </wp:positionV>
+            <wp:extent cx="4400550" cy="1404620"/>
+            <wp:effectExtent l="0" t="0" r="0" b="5080"/>
+            <wp:wrapSquare wrapText="bothSides"/>
+            <wp:docPr id="11" name="Immagine 11" descr="Immagine che contiene testo, screenshot, interni&#10;&#10;Descrizione generata automaticamente"/>
+            <wp:cNvGraphicFramePr>
+              <a:graphicFrameLocks xmlns:a="http://schemas.openxmlformats.org/drawingml/2006/main" noChangeAspect="1"/>
+            </wp:cNvGraphicFramePr>
+            <a:graphic xmlns:a="http://schemas.openxmlformats.org/drawingml/2006/main">
+              <a:graphicData uri="http://schemas.openxmlformats.org/drawingml/2006/picture">
+                <pic:pic xmlns:pic="http://schemas.openxmlformats.org/drawingml/2006/picture">
+                  <pic:nvPicPr>
+                    <pic:cNvPr id="11" name="Immagine 11" descr="Immagine che contiene testo, screenshot, interni&#10;&#10;Descrizione generata automaticamente"/>
+                    <pic:cNvPicPr/>
+                  </pic:nvPicPr>
+                  <pic:blipFill>
+                    <a:blip r:embed="rId18"/>
+                    <a:stretch>
+                      <a:fillRect/>
+                    </a:stretch>
+                  </pic:blipFill>
+                  <pic:spPr>
+                    <a:xfrm>
+                      <a:off x="0" y="0"/>
+                      <a:ext cx="4400550" cy="1404620"/>
+                    </a:xfrm>
+                    <a:prstGeom prst="rect">
+                      <a:avLst/>
+                    </a:prstGeom>
+                  </pic:spPr>
+                </pic:pic>
+              </a:graphicData>
+            </a:graphic>
+            <wp14:sizeRelH relativeFrom="margin">
+              <wp14:pctWidth>0</wp14:pctWidth>
+            </wp14:sizeRelH>
+            <wp14:sizeRelV relativeFrom="margin">
+              <wp14:pctHeight>0</wp14:pctHeight>
+            </wp14:sizeRelV>
+          </wp:anchor>
+        </w:drawing>
+      </w:r>
+    </w:p>
+    <w:p/>
+    <w:p/>
+    <w:p/>
+    <w:p/>
+    <w:p/>
+    <w:p/>
+    <w:p/>
+    <w:p/>
+    <w:p>
+      <w:r>
+        <w:t>In questo caso, abbiamo che noi applichiamo una condizione su due campi chiave della relazione R; come tali, quando viene applicato un WHERE, esso tenderà a restituire un valore che sarà sempre almeno 1, in quanto sussiste un vincolo di chiave sui campi e certamente non maggiore di 1, in quanto i vincoli di integrità consentono di ottenere, visto che sono campi chiave, uno ed un solo campo che effettivamente rispetta la condizione che si deve considerare.</w:t>
+      </w:r>
+    </w:p>
+    <w:p>
+      <w:pPr>
+        <w:rPr>
+          <w:i/>
+          <w:iCs/>
+        </w:rPr>
+      </w:pPr>
+      <w:r>
+        <w:t xml:space="preserve">Per tali motivazioni, </w:t>
+      </w:r>
+      <w:r>
+        <w:rPr>
+          <w:i/>
+          <w:iCs/>
+        </w:rPr>
+        <w:t>la risposta corretta è la (</w:t>
+      </w:r>
+      <w:r>
+        <w:rPr>
+          <w:i/>
+          <w:iCs/>
+        </w:rPr>
+        <w:t>1</w:t>
+      </w:r>
+      <w:r>
+        <w:rPr>
+          <w:i/>
+          <w:iCs/>
+        </w:rPr>
+        <w:t>).</w:t>
+      </w:r>
+    </w:p>
+    <w:p/>
     <w:sectPr>
       <w:pgSz w:w="11906" w:h="16838"/>
       <w:pgMar w:top="1417" w:right="1134" w:bottom="1134" w:left="1134" w:header="708" w:footer="708" w:gutter="0"/>
@@ -1149,7 +1712,7 @@
   <w:style w:type="paragraph" w:default="1" w:styleId="Normale">
     <w:name w:val="Normal"/>
     <w:qFormat/>
-    <w:rsid w:val="00510A7E"/>
+    <w:rsid w:val="00495ECE"/>
   </w:style>
   <w:style w:type="character" w:default="1" w:styleId="Carpredefinitoparagrafo">
     <w:name w:val="Default Paragraph Font"/>

</xml_diff>